<commit_message>
minor update in instructions
</commit_message>
<xml_diff>
--- a/README.docx
+++ b/README.docx
@@ -23,7 +23,9 @@
         </w:rPr>
       </w:pPr>
       <w:r>
-        <w:rPr/>
+        <w:rPr>
+          <w:b/>
+        </w:rPr>
       </w:r>
     </w:p>
     <w:p>
@@ -90,7 +92,15 @@
       </w:pPr>
       <w:r>
         <w:rPr/>
-        <w:t>1. Unpack the zip file, navigate to view/dashboard/, run application</w:t>
+        <w:t xml:space="preserve">1. </w:t>
+      </w:r>
+      <w:r>
+        <w:rPr/>
+        <w:t>Clone the repo</w:t>
+      </w:r>
+      <w:r>
+        <w:rPr/>
+        <w:t>, navigate to view/dashboard/, run application</w:t>
       </w:r>
     </w:p>
     <w:p>
@@ -101,7 +111,11 @@
       <w:r>
         <w:rPr/>
         <w:tab/>
-        <w:t>$ unzip &lt;filename&gt;.zip</w:t>
+        <w:t xml:space="preserve">$ </w:t>
+      </w:r>
+      <w:r>
+        <w:rPr/>
+        <w:t>git clone https://github.com/DeekshaD/view.git</w:t>
       </w:r>
     </w:p>
     <w:p>
@@ -133,11 +147,7 @@
       </w:pPr>
       <w:r>
         <w:rPr/>
-        <w:t>2</w:t>
-      </w:r>
-      <w:r>
-        <w:rPr/>
-        <w:t>. Navigate to http://127.0.0.1:5000/ on browser(firefox or chrome)</w:t>
+        <w:t>2. Navigate to http://127.0.0.1:5000/ on browser(firefox or chrome)</w:t>
       </w:r>
     </w:p>
     <w:p>
@@ -458,7 +468,6 @@
     <w:rPrDefault>
       <w:rPr>
         <w:rFonts w:ascii="Arial" w:hAnsi="Arial" w:eastAsia="Arial" w:cs="Arial"/>
-        <w:sz w:val="22"/>
         <w:szCs w:val="22"/>
         <w:lang w:val="en" w:eastAsia="zh-CN" w:bidi="hi-IN"/>
       </w:rPr>
@@ -472,7 +481,9 @@
     <w:qFormat/>
     <w:pPr>
       <w:widowControl w:val="false"/>
+      <w:bidi w:val="0"/>
       <w:spacing w:lineRule="auto" w:line="276"/>
+      <w:jc w:val="left"/>
     </w:pPr>
     <w:rPr>
       <w:rFonts w:ascii="Arial" w:hAnsi="Arial" w:eastAsia="Arial" w:cs="Arial"/>
@@ -485,99 +496,119 @@
   </w:style>
   <w:style w:type="paragraph" w:styleId="Heading1">
     <w:name w:val="Heading 1"/>
-    <w:basedOn w:val="Normal1"/>
     <w:next w:val="Normal"/>
     <w:qFormat/>
     <w:pPr>
       <w:keepNext w:val="true"/>
       <w:keepLines/>
+      <w:widowControl w:val="false"/>
       <w:spacing w:lineRule="auto" w:line="240" w:before="400" w:after="120"/>
     </w:pPr>
     <w:rPr>
+      <w:rFonts w:ascii="Arial" w:hAnsi="Arial" w:eastAsia="Arial" w:cs="Arial"/>
+      <w:color w:val="auto"/>
+      <w:kern w:val="0"/>
       <w:sz w:val="40"/>
       <w:szCs w:val="40"/>
+      <w:lang w:val="en" w:eastAsia="zh-CN" w:bidi="hi-IN"/>
     </w:rPr>
   </w:style>
   <w:style w:type="paragraph" w:styleId="Heading2">
     <w:name w:val="Heading 2"/>
-    <w:basedOn w:val="Normal1"/>
     <w:next w:val="Normal"/>
     <w:qFormat/>
     <w:pPr>
       <w:keepNext w:val="true"/>
       <w:keepLines/>
+      <w:widowControl w:val="false"/>
       <w:spacing w:lineRule="auto" w:line="240" w:before="360" w:after="120"/>
     </w:pPr>
     <w:rPr>
+      <w:rFonts w:ascii="Arial" w:hAnsi="Arial" w:eastAsia="Arial" w:cs="Arial"/>
       <w:b w:val="false"/>
+      <w:color w:val="auto"/>
+      <w:kern w:val="0"/>
       <w:sz w:val="32"/>
       <w:szCs w:val="32"/>
+      <w:lang w:val="en" w:eastAsia="zh-CN" w:bidi="hi-IN"/>
     </w:rPr>
   </w:style>
   <w:style w:type="paragraph" w:styleId="Heading3">
     <w:name w:val="Heading 3"/>
-    <w:basedOn w:val="Normal1"/>
     <w:next w:val="Normal"/>
     <w:qFormat/>
     <w:pPr>
       <w:keepNext w:val="true"/>
       <w:keepLines/>
+      <w:widowControl w:val="false"/>
       <w:spacing w:lineRule="auto" w:line="240" w:before="320" w:after="80"/>
     </w:pPr>
     <w:rPr>
+      <w:rFonts w:ascii="Arial" w:hAnsi="Arial" w:eastAsia="Arial" w:cs="Arial"/>
       <w:b w:val="false"/>
       <w:color w:val="434343"/>
+      <w:kern w:val="0"/>
       <w:sz w:val="28"/>
       <w:szCs w:val="28"/>
+      <w:lang w:val="en" w:eastAsia="zh-CN" w:bidi="hi-IN"/>
     </w:rPr>
   </w:style>
   <w:style w:type="paragraph" w:styleId="Heading4">
     <w:name w:val="Heading 4"/>
-    <w:basedOn w:val="Normal1"/>
     <w:next w:val="Normal"/>
     <w:qFormat/>
     <w:pPr>
       <w:keepNext w:val="true"/>
       <w:keepLines/>
+      <w:widowControl w:val="false"/>
       <w:spacing w:lineRule="auto" w:line="240" w:before="280" w:after="80"/>
     </w:pPr>
     <w:rPr>
+      <w:rFonts w:ascii="Arial" w:hAnsi="Arial" w:eastAsia="Arial" w:cs="Arial"/>
       <w:color w:val="666666"/>
+      <w:kern w:val="0"/>
       <w:sz w:val="24"/>
       <w:szCs w:val="24"/>
+      <w:lang w:val="en" w:eastAsia="zh-CN" w:bidi="hi-IN"/>
     </w:rPr>
   </w:style>
   <w:style w:type="paragraph" w:styleId="Heading5">
     <w:name w:val="Heading 5"/>
-    <w:basedOn w:val="Normal1"/>
     <w:next w:val="Normal"/>
     <w:qFormat/>
     <w:pPr>
       <w:keepNext w:val="true"/>
       <w:keepLines/>
+      <w:widowControl w:val="false"/>
       <w:spacing w:lineRule="auto" w:line="240" w:before="240" w:after="80"/>
     </w:pPr>
     <w:rPr>
+      <w:rFonts w:ascii="Arial" w:hAnsi="Arial" w:eastAsia="Arial" w:cs="Arial"/>
       <w:color w:val="666666"/>
+      <w:kern w:val="0"/>
       <w:sz w:val="22"/>
       <w:szCs w:val="22"/>
+      <w:lang w:val="en" w:eastAsia="zh-CN" w:bidi="hi-IN"/>
     </w:rPr>
   </w:style>
   <w:style w:type="paragraph" w:styleId="Heading6">
     <w:name w:val="Heading 6"/>
-    <w:basedOn w:val="Normal1"/>
     <w:next w:val="Normal"/>
     <w:qFormat/>
     <w:pPr>
       <w:keepNext w:val="true"/>
       <w:keepLines/>
+      <w:widowControl w:val="false"/>
       <w:spacing w:lineRule="auto" w:line="240" w:before="240" w:after="80"/>
     </w:pPr>
     <w:rPr>
+      <w:rFonts w:ascii="Arial" w:hAnsi="Arial" w:eastAsia="Arial" w:cs="Arial"/>
       <w:i/>
       <w:color w:val="666666"/>
+      <w:kern w:val="0"/>
       <w:sz w:val="22"/>
       <w:szCs w:val="22"/>
+      <w:lang w:val="en" w:eastAsia="zh-CN" w:bidi="hi-IN"/>
     </w:rPr>
   </w:style>
   <w:style w:type="paragraph" w:styleId="Heading">
@@ -638,7 +669,7 @@
       <w:rFonts w:cs="Lohit Devanagari"/>
     </w:rPr>
   </w:style>
-  <w:style w:type="paragraph" w:styleId="Normal1" w:default="1">
+  <w:style w:type="paragraph" w:styleId="LOnormal" w:default="1">
     <w:name w:val="LO-normal"/>
     <w:qFormat/>
     <w:pPr>
@@ -657,7 +688,7 @@
   </w:style>
   <w:style w:type="paragraph" w:styleId="Title">
     <w:name w:val="Title"/>
-    <w:basedOn w:val="Normal1"/>
+    <w:basedOn w:val="LOnormal"/>
     <w:next w:val="Normal"/>
     <w:qFormat/>
     <w:pPr>
@@ -672,7 +703,7 @@
   </w:style>
   <w:style w:type="paragraph" w:styleId="Subtitle">
     <w:name w:val="Subtitle"/>
-    <w:basedOn w:val="Normal1"/>
+    <w:basedOn w:val="LOnormal"/>
     <w:next w:val="Normal"/>
     <w:qFormat/>
     <w:pPr>

</xml_diff>